<commit_message>
Quote has been updated
</commit_message>
<xml_diff>
--- a/doc/Event Logging Coding Challenge.docx
+++ b/doc/Event Logging Coding Challenge.docx
@@ -1084,8 +1084,6 @@
                                   <w:r>
                                     <w:t xml:space="preserve"> Collections Customer &amp; Quote</w:t>
                                   </w:r>
-                                  <w:bookmarkStart w:id="6" w:name="_GoBack"/>
-                                  <w:bookmarkEnd w:id="6"/>
                                 </w:p>
                               </w:txbxContent>
                             </wps:txbx>
@@ -1132,6 +1130,170 @@
                 </mc:Fallback>
               </mc:AlternateContent>
             </w:r>
+          </w:p>
+        </w:tc>
+      </w:tr>
+    </w:tbl>
+    <w:p/>
+    <w:p/>
+    <w:tbl>
+      <w:tblPr>
+        <w:tblStyle w:val="TableGrid"/>
+        <w:tblW w:w="0" w:type="auto"/>
+        <w:tblLook w:val="04A0" w:firstRow="1" w:lastRow="0" w:firstColumn="1" w:lastColumn="0" w:noHBand="0" w:noVBand="1"/>
+      </w:tblPr>
+      <w:tblGrid>
+        <w:gridCol w:w="3320"/>
+        <w:gridCol w:w="3321"/>
+        <w:gridCol w:w="3321"/>
+      </w:tblGrid>
+      <w:tr>
+        <w:tc>
+          <w:tcPr>
+            <w:tcW w:w="3320" w:type="dxa"/>
+          </w:tcPr>
+          <w:p>
+            <w:r>
+              <w:t>Event Name</w:t>
+            </w:r>
+          </w:p>
+        </w:tc>
+        <w:tc>
+          <w:tcPr>
+            <w:tcW w:w="3321" w:type="dxa"/>
+          </w:tcPr>
+          <w:p>
+            <w:r>
+              <w:t>Action</w:t>
+            </w:r>
+          </w:p>
+        </w:tc>
+        <w:tc>
+          <w:tcPr>
+            <w:tcW w:w="3321" w:type="dxa"/>
+          </w:tcPr>
+          <w:p/>
+        </w:tc>
+      </w:tr>
+      <w:tr>
+        <w:tc>
+          <w:tcPr>
+            <w:tcW w:w="3320" w:type="dxa"/>
+          </w:tcPr>
+          <w:p>
+            <w:r>
+              <w:t>AddCustomer</w:t>
+            </w:r>
+          </w:p>
+        </w:tc>
+        <w:tc>
+          <w:tcPr>
+            <w:tcW w:w="3321" w:type="dxa"/>
+          </w:tcPr>
+          <w:p>
+            <w:r>
+              <w:t>A Customer is added in Mongo DB</w:t>
+            </w:r>
+          </w:p>
+        </w:tc>
+        <w:tc>
+          <w:tcPr>
+            <w:tcW w:w="3321" w:type="dxa"/>
+          </w:tcPr>
+          <w:p/>
+        </w:tc>
+      </w:tr>
+      <w:tr>
+        <w:tc>
+          <w:tcPr>
+            <w:tcW w:w="3320" w:type="dxa"/>
+          </w:tcPr>
+          <w:p>
+            <w:r>
+              <w:t>RemoveCustomer</w:t>
+            </w:r>
+          </w:p>
+        </w:tc>
+        <w:tc>
+          <w:tcPr>
+            <w:tcW w:w="3321" w:type="dxa"/>
+          </w:tcPr>
+          <w:p>
+            <w:r>
+              <w:t>A Customer is removed from Mongo DB</w:t>
+            </w:r>
+          </w:p>
+        </w:tc>
+        <w:tc>
+          <w:tcPr>
+            <w:tcW w:w="3321" w:type="dxa"/>
+          </w:tcPr>
+          <w:p/>
+        </w:tc>
+      </w:tr>
+      <w:tr>
+        <w:tc>
+          <w:tcPr>
+            <w:tcW w:w="3320" w:type="dxa"/>
+          </w:tcPr>
+          <w:p>
+            <w:r>
+              <w:t>AddVehicle</w:t>
+            </w:r>
+          </w:p>
+        </w:tc>
+        <w:tc>
+          <w:tcPr>
+            <w:tcW w:w="3321" w:type="dxa"/>
+          </w:tcPr>
+          <w:p>
+            <w:r>
+              <w:t>A Vehicle is added to the Customer account</w:t>
+            </w:r>
+          </w:p>
+        </w:tc>
+        <w:tc>
+          <w:tcPr>
+            <w:tcW w:w="3321" w:type="dxa"/>
+          </w:tcPr>
+          <w:p>
+            <w:r>
+              <w:t>An auto insurance quote has been created</w:t>
+            </w:r>
+          </w:p>
+        </w:tc>
+      </w:tr>
+      <w:tr>
+        <w:tc>
+          <w:tcPr>
+            <w:tcW w:w="3320" w:type="dxa"/>
+          </w:tcPr>
+          <w:p>
+            <w:r>
+              <w:t>AddDriver</w:t>
+            </w:r>
+          </w:p>
+        </w:tc>
+        <w:tc>
+          <w:tcPr>
+            <w:tcW w:w="3321" w:type="dxa"/>
+          </w:tcPr>
+          <w:p>
+            <w:r>
+              <w:t>A Driver is added to the Customer account</w:t>
+            </w:r>
+          </w:p>
+        </w:tc>
+        <w:tc>
+          <w:tcPr>
+            <w:tcW w:w="3321" w:type="dxa"/>
+          </w:tcPr>
+          <w:p>
+            <w:r>
+              <w:t>An auto insurance quote has been updated</w:t>
+            </w:r>
+            <w:bookmarkStart w:id="6" w:name="_GoBack"/>
+            <w:bookmarkEnd w:id="6"/>
           </w:p>
         </w:tc>
       </w:tr>

</xml_diff>